<commit_message>
Amélioration de la table des caractéristiques démographiques et ajout de la section 'Problèmes de santé'
</commit_message>
<xml_diff>
--- a/files/cover-page.docx
+++ b/files/cover-page.docx
@@ -566,6 +566,7 @@
                               <w:spacing w:after="0"/>
                               <w:jc w:val="center"/>
                               <w:rPr>
+                                <w:rFonts w:ascii="Lato" w:hAnsi="Lato"/>
                                 <w:noProof/>
                                 <w:color w:val="3C6382"/>
                                 <w:sz w:val="28"/>
@@ -575,6 +576,7 @@
                             </w:pPr>
                             <w:r>
                               <w:rPr>
+                                <w:rFonts w:ascii="Lato" w:hAnsi="Lato"/>
                                 <w:noProof/>
                                 <w:color w:val="3C6382"/>
                                 <w:sz w:val="28"/>
@@ -727,6 +729,7 @@
                         <w:spacing w:after="0"/>
                         <w:jc w:val="center"/>
                         <w:rPr>
+                          <w:rFonts w:ascii="Lato" w:hAnsi="Lato"/>
                           <w:noProof/>
                           <w:color w:val="3C6382"/>
                           <w:sz w:val="28"/>
@@ -736,6 +739,7 @@
                       </w:pPr>
                       <w:r>
                         <w:rPr>
+                          <w:rFonts w:ascii="Lato" w:hAnsi="Lato"/>
                           <w:noProof/>
                           <w:color w:val="3C6382"/>
                           <w:sz w:val="28"/>
@@ -2166,13 +2170,13 @@
   <w:style w:type="paragraph" w:default="1" w:styleId="Normal">
     <w:name w:val="Normal"/>
     <w:qFormat/>
-    <w:rsid w:val="00617F0C"/>
+    <w:rsid w:val="00F60E98"/>
     <w:pPr>
       <w:spacing w:before="120" w:line="360" w:lineRule="auto"/>
       <w:jc w:val="both"/>
     </w:pPr>
     <w:rPr>
-      <w:rFonts w:ascii="Lato" w:hAnsi="Lato"/>
+      <w:rFonts w:ascii="Lato Light" w:hAnsi="Lato Light"/>
     </w:rPr>
   </w:style>
   <w:style w:type="paragraph" w:styleId="Titre1">
@@ -2181,7 +2185,7 @@
     <w:next w:val="Corpsdetexte"/>
     <w:uiPriority w:val="9"/>
     <w:qFormat/>
-    <w:rsid w:val="00E220B3"/>
+    <w:rsid w:val="00F31247"/>
     <w:pPr>
       <w:keepNext/>
       <w:keepLines/>
@@ -2189,7 +2193,7 @@
       <w:outlineLvl w:val="0"/>
     </w:pPr>
     <w:rPr>
-      <w:rFonts w:ascii="Lato Black" w:eastAsiaTheme="majorEastAsia" w:hAnsi="Lato Black" w:cstheme="majorBidi"/>
+      <w:rFonts w:ascii="Lato SemiBold" w:eastAsiaTheme="majorEastAsia" w:hAnsi="Lato SemiBold" w:cstheme="majorBidi"/>
       <w:b/>
       <w:bCs/>
       <w:color w:val="0A3D62"/>
@@ -2204,7 +2208,7 @@
     <w:uiPriority w:val="9"/>
     <w:unhideWhenUsed/>
     <w:qFormat/>
-    <w:rsid w:val="00DC36BB"/>
+    <w:rsid w:val="00F31247"/>
     <w:pPr>
       <w:keepNext/>
       <w:keepLines/>
@@ -2212,7 +2216,7 @@
       <w:outlineLvl w:val="1"/>
     </w:pPr>
     <w:rPr>
-      <w:rFonts w:ascii="Lato Black" w:eastAsiaTheme="majorEastAsia" w:hAnsi="Lato Black" w:cstheme="majorBidi"/>
+      <w:rFonts w:ascii="Lato SemiBold" w:eastAsiaTheme="majorEastAsia" w:hAnsi="Lato SemiBold" w:cstheme="majorBidi"/>
       <w:b/>
       <w:bCs/>
       <w:color w:val="3C6382"/>
@@ -2227,7 +2231,7 @@
     <w:uiPriority w:val="9"/>
     <w:unhideWhenUsed/>
     <w:qFormat/>
-    <w:rsid w:val="00E220B3"/>
+    <w:rsid w:val="00F31247"/>
     <w:pPr>
       <w:keepNext/>
       <w:keepLines/>
@@ -2235,7 +2239,7 @@
       <w:outlineLvl w:val="2"/>
     </w:pPr>
     <w:rPr>
-      <w:rFonts w:ascii="Lato Black" w:eastAsiaTheme="majorEastAsia" w:hAnsi="Lato Black" w:cstheme="majorBidi"/>
+      <w:rFonts w:ascii="Lato SemiBold" w:eastAsiaTheme="majorEastAsia" w:hAnsi="Lato SemiBold" w:cstheme="majorBidi"/>
       <w:b/>
       <w:bCs/>
       <w:color w:val="60A3BC"/>
@@ -2250,7 +2254,7 @@
     <w:uiPriority w:val="9"/>
     <w:unhideWhenUsed/>
     <w:qFormat/>
-    <w:rsid w:val="00E220B3"/>
+    <w:rsid w:val="00F31247"/>
     <w:pPr>
       <w:keepNext/>
       <w:keepLines/>
@@ -2258,7 +2262,7 @@
       <w:outlineLvl w:val="3"/>
     </w:pPr>
     <w:rPr>
-      <w:rFonts w:ascii="Lato Black" w:eastAsiaTheme="majorEastAsia" w:hAnsi="Lato Black" w:cstheme="majorBidi"/>
+      <w:rFonts w:ascii="Lato SemiBold" w:eastAsiaTheme="majorEastAsia" w:hAnsi="Lato SemiBold" w:cstheme="majorBidi"/>
       <w:b/>
       <w:bCs/>
       <w:color w:val="82CCDD"/>
@@ -3034,7 +3038,6 @@
       <w:jc w:val="center"/>
     </w:pPr>
     <w:rPr>
-      <w:rFonts w:ascii="Lato Light" w:hAnsi="Lato Light"/>
       <w:sz w:val="20"/>
     </w:rPr>
   </w:style>

</xml_diff>

<commit_message>
Création du graphique CO famille
</commit_message>
<xml_diff>
--- a/files/cover-page.docx
+++ b/files/cover-page.docx
@@ -10,73 +10,19 @@
         <w:rPr>
           <w:noProof/>
         </w:rPr>
-        <w:drawing>
-          <wp:anchor distT="0" distB="0" distL="114300" distR="114300" simplePos="0" relativeHeight="251662336" behindDoc="0" locked="0" layoutInCell="1" allowOverlap="1" wp14:anchorId="5B21AE30" wp14:editId="4483EBE0">
-            <wp:simplePos x="0" y="0"/>
-            <wp:positionH relativeFrom="column">
-              <wp:posOffset>-559435</wp:posOffset>
-            </wp:positionH>
-            <wp:positionV relativeFrom="paragraph">
-              <wp:posOffset>-573405</wp:posOffset>
-            </wp:positionV>
-            <wp:extent cx="2425700" cy="1061085"/>
-            <wp:effectExtent l="0" t="0" r="0" b="5715"/>
-            <wp:wrapNone/>
-            <wp:docPr id="1" name="Image 1"/>
-            <wp:cNvGraphicFramePr>
-              <a:graphicFrameLocks xmlns:a="http://schemas.openxmlformats.org/drawingml/2006/main" noChangeAspect="1"/>
-            </wp:cNvGraphicFramePr>
-            <a:graphic xmlns:a="http://schemas.openxmlformats.org/drawingml/2006/main">
-              <a:graphicData uri="http://schemas.openxmlformats.org/drawingml/2006/picture">
-                <pic:pic xmlns:pic="http://schemas.openxmlformats.org/drawingml/2006/picture">
-                  <pic:nvPicPr>
-                    <pic:cNvPr id="1" name="Image 1"/>
-                    <pic:cNvPicPr/>
-                  </pic:nvPicPr>
-                  <pic:blipFill>
-                    <a:blip r:embed="rId7" cstate="print">
-                      <a:extLst>
-                        <a:ext uri="{28A0092B-C50C-407E-A947-70E740481C1C}">
-                          <a14:useLocalDpi xmlns:a14="http://schemas.microsoft.com/office/drawing/2010/main" val="0"/>
-                        </a:ext>
-                      </a:extLst>
-                    </a:blip>
-                    <a:stretch>
-                      <a:fillRect/>
-                    </a:stretch>
-                  </pic:blipFill>
-                  <pic:spPr>
-                    <a:xfrm>
-                      <a:off x="0" y="0"/>
-                      <a:ext cx="2425700" cy="1061085"/>
-                    </a:xfrm>
-                    <a:prstGeom prst="rect">
-                      <a:avLst/>
-                    </a:prstGeom>
-                  </pic:spPr>
-                </pic:pic>
-              </a:graphicData>
-            </a:graphic>
-          </wp:anchor>
-        </w:drawing>
-      </w:r>
-      <w:r>
-        <w:rPr>
-          <w:noProof/>
-        </w:rPr>
         <mc:AlternateContent>
           <mc:Choice Requires="wpg">
             <w:drawing>
-              <wp:anchor distT="0" distB="0" distL="114300" distR="114300" simplePos="0" relativeHeight="251659264" behindDoc="0" locked="0" layoutInCell="1" allowOverlap="1" wp14:anchorId="6E09BBB3" wp14:editId="333B1199">
+              <wp:anchor distT="0" distB="0" distL="114300" distR="114300" simplePos="0" relativeHeight="251659264" behindDoc="0" locked="0" layoutInCell="1" allowOverlap="1" wp14:anchorId="6E09BBB3" wp14:editId="352EB42B">
                 <wp:simplePos x="0" y="0"/>
                 <wp:positionH relativeFrom="column">
-                  <wp:posOffset>1839595</wp:posOffset>
+                  <wp:posOffset>1864360</wp:posOffset>
                 </wp:positionH>
                 <wp:positionV relativeFrom="paragraph">
-                  <wp:posOffset>-903605</wp:posOffset>
+                  <wp:posOffset>-732790</wp:posOffset>
                 </wp:positionV>
-                <wp:extent cx="5234152" cy="10460347"/>
-                <wp:effectExtent l="0" t="0" r="5080" b="0"/>
+                <wp:extent cx="4973320" cy="10706100"/>
+                <wp:effectExtent l="0" t="0" r="0" b="0"/>
                 <wp:wrapNone/>
                 <wp:docPr id="7" name="Group 7"/>
                 <wp:cNvGraphicFramePr/>
@@ -87,7 +33,7 @@
                       <wpg:grpSpPr>
                         <a:xfrm rot="10800000">
                           <a:off x="0" y="0"/>
-                          <a:ext cx="5234152" cy="10460347"/>
+                          <a:ext cx="4973320" cy="10706100"/>
                           <a:chOff x="0" y="0"/>
                           <a:chExt cx="5013031" cy="10017913"/>
                         </a:xfrm>
@@ -482,7 +428,7 @@
           </mc:Choice>
           <mc:Fallback>
             <w:pict>
-              <v:group w14:anchorId="3740D883" id="Group 7" o:spid="_x0000_s1026" style="position:absolute;margin-left:144.85pt;margin-top:-71.15pt;width:412.15pt;height:823.65pt;rotation:180;z-index:251659264;mso-width-relative:margin;mso-height-relative:margin" coordsize="50130,100179" o:gfxdata="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">
+              <v:group w14:anchorId="430E1B76" id="Group 7" o:spid="_x0000_s1026" style="position:absolute;margin-left:146.8pt;margin-top:-57.7pt;width:391.6pt;height:843pt;rotation:180;z-index:251659264;mso-width-relative:margin;mso-height-relative:margin" coordsize="50130,100179" o:gfxdata="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">
                 <v:shape id="Freeform: Shape 4" o:spid="_x0000_s1027" style="position:absolute;left:9932;width:40198;height:100174;visibility:visible;mso-wrap-style:square;v-text-anchor:middle" coordsize="4019803,10017456" o:gfxdata="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" path="m4019803,c16236,5359087,1226441,7401660,2695970,10017456r-2606723,c-388671,6146024,1071596,3079837,4019803,xe" fillcolor="#0a3d62" stroked="f" strokeweight="2pt">
                   <v:path arrowok="t" o:connecttype="custom" o:connectlocs="4019803,0;2695970,10017456;89247,10017456;4019803,0" o:connectangles="0,0,0,0"/>
                 </v:shape>
@@ -493,6 +439,60 @@
             </w:pict>
           </mc:Fallback>
         </mc:AlternateContent>
+      </w:r>
+      <w:r>
+        <w:rPr>
+          <w:noProof/>
+        </w:rPr>
+        <w:drawing>
+          <wp:anchor distT="0" distB="0" distL="114300" distR="114300" simplePos="0" relativeHeight="251662336" behindDoc="0" locked="0" layoutInCell="1" allowOverlap="1" wp14:anchorId="5B21AE30" wp14:editId="48FE307B">
+            <wp:simplePos x="0" y="0"/>
+            <wp:positionH relativeFrom="column">
+              <wp:posOffset>-559435</wp:posOffset>
+            </wp:positionH>
+            <wp:positionV relativeFrom="paragraph">
+              <wp:posOffset>-573405</wp:posOffset>
+            </wp:positionV>
+            <wp:extent cx="2425700" cy="1061085"/>
+            <wp:effectExtent l="0" t="0" r="0" b="5715"/>
+            <wp:wrapNone/>
+            <wp:docPr id="1" name="Image 1"/>
+            <wp:cNvGraphicFramePr>
+              <a:graphicFrameLocks xmlns:a="http://schemas.openxmlformats.org/drawingml/2006/main" noChangeAspect="1"/>
+            </wp:cNvGraphicFramePr>
+            <a:graphic xmlns:a="http://schemas.openxmlformats.org/drawingml/2006/main">
+              <a:graphicData uri="http://schemas.openxmlformats.org/drawingml/2006/picture">
+                <pic:pic xmlns:pic="http://schemas.openxmlformats.org/drawingml/2006/picture">
+                  <pic:nvPicPr>
+                    <pic:cNvPr id="1" name="Image 1"/>
+                    <pic:cNvPicPr/>
+                  </pic:nvPicPr>
+                  <pic:blipFill>
+                    <a:blip r:embed="rId7" cstate="print">
+                      <a:extLst>
+                        <a:ext uri="{28A0092B-C50C-407E-A947-70E740481C1C}">
+                          <a14:useLocalDpi xmlns:a14="http://schemas.microsoft.com/office/drawing/2010/main" val="0"/>
+                        </a:ext>
+                      </a:extLst>
+                    </a:blip>
+                    <a:stretch>
+                      <a:fillRect/>
+                    </a:stretch>
+                  </pic:blipFill>
+                  <pic:spPr>
+                    <a:xfrm>
+                      <a:off x="0" y="0"/>
+                      <a:ext cx="2425700" cy="1061085"/>
+                    </a:xfrm>
+                    <a:prstGeom prst="rect">
+                      <a:avLst/>
+                    </a:prstGeom>
+                  </pic:spPr>
+                </pic:pic>
+              </a:graphicData>
+            </a:graphic>
+          </wp:anchor>
+        </w:drawing>
       </w:r>
     </w:p>
     <w:p/>
@@ -855,13 +855,13 @@
         <mc:AlternateContent>
           <mc:Choice Requires="wpg">
             <w:drawing>
-              <wp:anchor distT="0" distB="0" distL="114300" distR="114300" simplePos="0" relativeHeight="251661312" behindDoc="0" locked="0" layoutInCell="1" allowOverlap="1" wp14:anchorId="481DF867" wp14:editId="3BC042BD">
+              <wp:anchor distT="0" distB="0" distL="114300" distR="114300" simplePos="0" relativeHeight="251661312" behindDoc="0" locked="0" layoutInCell="1" allowOverlap="1" wp14:anchorId="481DF867" wp14:editId="75E2FA29">
                 <wp:simplePos x="0" y="0"/>
                 <wp:positionH relativeFrom="column">
-                  <wp:posOffset>4227830</wp:posOffset>
+                  <wp:posOffset>4157980</wp:posOffset>
                 </wp:positionH>
                 <wp:positionV relativeFrom="page">
-                  <wp:posOffset>8731250</wp:posOffset>
+                  <wp:posOffset>9429750</wp:posOffset>
                 </wp:positionV>
                 <wp:extent cx="2386330" cy="757555"/>
                 <wp:effectExtent l="0" t="0" r="0" b="4445"/>
@@ -1088,7 +1088,7 @@
           </mc:Choice>
           <mc:Fallback>
             <w:pict>
-              <v:group w14:anchorId="481DF867" id="Group 42" o:spid="_x0000_s1027" style="position:absolute;left:0;text-align:left;margin-left:332.9pt;margin-top:687.5pt;width:187.9pt;height:59.65pt;z-index:251661312;mso-position-vertical-relative:page;mso-width-relative:margin;mso-height-relative:margin" coordorigin="-6976,-2930" coordsize="34518,9856" o:gfxdata="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">
+              <v:group w14:anchorId="481DF867" id="Group 42" o:spid="_x0000_s1027" style="position:absolute;left:0;text-align:left;margin-left:327.4pt;margin-top:742.5pt;width:187.9pt;height:59.65pt;z-index:251661312;mso-position-vertical-relative:page;mso-width-relative:margin;mso-height-relative:margin" coordorigin="-6976,-2930" coordsize="34518,9856" o:gfxdata="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">
                 <v:shape id="Text Box 31" o:spid="_x0000_s1028" type="#_x0000_t202" style="position:absolute;left:-6976;top:-2930;width:34518;height:9856;visibility:visible;mso-wrap-style:square;v-text-anchor:top" o:gfxdata="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" filled="f" stroked="f" strokeweight=".5pt">
                   <v:textbox>
                     <w:txbxContent>
@@ -1188,7 +1188,7 @@
       <w:footerReference w:type="default" r:id="rId11"/>
       <w:headerReference w:type="first" r:id="rId12"/>
       <w:footerReference w:type="first" r:id="rId13"/>
-      <w:pgSz w:w="12240" w:h="15840"/>
+      <w:pgSz w:w="11906" w:h="16838" w:code="9"/>
       <w:pgMar w:top="1134" w:right="1134" w:bottom="1134" w:left="1134" w:header="720" w:footer="720" w:gutter="0"/>
       <w:pgNumType w:start="0"/>
       <w:cols w:space="720"/>

</xml_diff>

<commit_message>
Update de la page de couverture après vérification Antidote
</commit_message>
<xml_diff>
--- a/files/cover-page.docx
+++ b/files/cover-page.docx
@@ -558,7 +558,47 @@
                                 <w:szCs w:val="48"/>
                                 <w:lang w:val="fr-BE"/>
                               </w:rPr>
-                              <w:t>L'initiation et le suivi du traitement hormonal d'affirmation de genre en médecine générale</w:t>
+                              <w:t>L</w:t>
+                            </w:r>
+                            <w:r>
+                              <w:rPr>
+                                <w:rFonts w:ascii="Lato SemiBold" w:eastAsia="Adobe Gothic Std B" w:hAnsi="Lato SemiBold"/>
+                                <w:color w:val="3C6382"/>
+                                <w:sz w:val="48"/>
+                                <w:szCs w:val="48"/>
+                                <w:lang w:val="fr-BE"/>
+                              </w:rPr>
+                              <w:t>’</w:t>
+                            </w:r>
+                            <w:r>
+                              <w:rPr>
+                                <w:rFonts w:ascii="Lato SemiBold" w:eastAsia="Adobe Gothic Std B" w:hAnsi="Lato SemiBold"/>
+                                <w:color w:val="3C6382"/>
+                                <w:sz w:val="48"/>
+                                <w:szCs w:val="48"/>
+                                <w:lang w:val="fr-BE"/>
+                              </w:rPr>
+                              <w:t>initiation et le suivi du traitement hormonal d</w:t>
+                            </w:r>
+                            <w:r>
+                              <w:rPr>
+                                <w:rFonts w:ascii="Lato SemiBold" w:eastAsia="Adobe Gothic Std B" w:hAnsi="Lato SemiBold"/>
+                                <w:color w:val="3C6382"/>
+                                <w:sz w:val="48"/>
+                                <w:szCs w:val="48"/>
+                                <w:lang w:val="fr-BE"/>
+                              </w:rPr>
+                              <w:t>’</w:t>
+                            </w:r>
+                            <w:r>
+                              <w:rPr>
+                                <w:rFonts w:ascii="Lato SemiBold" w:eastAsia="Adobe Gothic Std B" w:hAnsi="Lato SemiBold"/>
+                                <w:color w:val="3C6382"/>
+                                <w:sz w:val="48"/>
+                                <w:szCs w:val="48"/>
+                                <w:lang w:val="fr-BE"/>
+                              </w:rPr>
+                              <w:t>affirmation de genre en médecine générale</w:t>
                             </w:r>
                           </w:p>
                           <w:p>
@@ -583,7 +623,29 @@
                                 <w:szCs w:val="28"/>
                                 <w:lang w:val="fr-BE"/>
                               </w:rPr>
-                              <w:t>Analyse mixte d'une cohorte de patient·e·s et recommandations pour la pratique clinique</w:t>
+                              <w:t>Analyse mixte d</w:t>
+                            </w:r>
+                            <w:r>
+                              <w:rPr>
+                                <w:rFonts w:ascii="Lato" w:hAnsi="Lato"/>
+                                <w:noProof/>
+                                <w:color w:val="3C6382"/>
+                                <w:sz w:val="28"/>
+                                <w:szCs w:val="28"/>
+                                <w:lang w:val="fr-BE"/>
+                              </w:rPr>
+                              <w:t>’</w:t>
+                            </w:r>
+                            <w:r>
+                              <w:rPr>
+                                <w:rFonts w:ascii="Lato" w:hAnsi="Lato"/>
+                                <w:noProof/>
+                                <w:color w:val="3C6382"/>
+                                <w:sz w:val="28"/>
+                                <w:szCs w:val="28"/>
+                                <w:lang w:val="fr-BE"/>
+                              </w:rPr>
+                              <w:t>une cohorte de patient·e·s et recommandations pour la pratique clinique</w:t>
                             </w:r>
                           </w:p>
                           <w:p>
@@ -615,7 +677,23 @@
                                 <w:color w:val="60A3BC"/>
                                 <w:lang w:val="fr-BE"/>
                               </w:rPr>
-                              <w:t>Travail de Fin d’Etudes dans le cadre du master de spécialisation en médecine générale</w:t>
+                              <w:t>Travail de Fin d’</w:t>
+                            </w:r>
+                            <w:r>
+                              <w:rPr>
+                                <w:noProof/>
+                                <w:color w:val="60A3BC"/>
+                                <w:lang w:val="fr-BE"/>
+                              </w:rPr>
+                              <w:t>É</w:t>
+                            </w:r>
+                            <w:r>
+                              <w:rPr>
+                                <w:noProof/>
+                                <w:color w:val="60A3BC"/>
+                                <w:lang w:val="fr-BE"/>
+                              </w:rPr>
+                              <w:t>tudes dans le cadre du master de spécialisation en médecine générale</w:t>
                             </w:r>
                           </w:p>
                           <w:p>
@@ -634,7 +712,23 @@
                                 <w:color w:val="82CCDD"/>
                                 <w:lang w:val="fr-BE"/>
                               </w:rPr>
-                              <w:t>Année académique 2021-2022</w:t>
+                              <w:t>Année académique</w:t>
+                            </w:r>
+                            <w:r>
+                              <w:rPr>
+                                <w:noProof/>
+                                <w:color w:val="82CCDD"/>
+                                <w:lang w:val="fr-BE"/>
+                              </w:rPr>
+                              <w:t> </w:t>
+                            </w:r>
+                            <w:r>
+                              <w:rPr>
+                                <w:noProof/>
+                                <w:color w:val="82CCDD"/>
+                                <w:lang w:val="fr-BE"/>
+                              </w:rPr>
+                              <w:t>2021-2022</w:t>
                             </w:r>
                           </w:p>
                           <w:p>
@@ -721,7 +815,47 @@
                           <w:szCs w:val="48"/>
                           <w:lang w:val="fr-BE"/>
                         </w:rPr>
-                        <w:t>L'initiation et le suivi du traitement hormonal d'affirmation de genre en médecine générale</w:t>
+                        <w:t>L</w:t>
+                      </w:r>
+                      <w:r>
+                        <w:rPr>
+                          <w:rFonts w:ascii="Lato SemiBold" w:eastAsia="Adobe Gothic Std B" w:hAnsi="Lato SemiBold"/>
+                          <w:color w:val="3C6382"/>
+                          <w:sz w:val="48"/>
+                          <w:szCs w:val="48"/>
+                          <w:lang w:val="fr-BE"/>
+                        </w:rPr>
+                        <w:t>’</w:t>
+                      </w:r>
+                      <w:r>
+                        <w:rPr>
+                          <w:rFonts w:ascii="Lato SemiBold" w:eastAsia="Adobe Gothic Std B" w:hAnsi="Lato SemiBold"/>
+                          <w:color w:val="3C6382"/>
+                          <w:sz w:val="48"/>
+                          <w:szCs w:val="48"/>
+                          <w:lang w:val="fr-BE"/>
+                        </w:rPr>
+                        <w:t>initiation et le suivi du traitement hormonal d</w:t>
+                      </w:r>
+                      <w:r>
+                        <w:rPr>
+                          <w:rFonts w:ascii="Lato SemiBold" w:eastAsia="Adobe Gothic Std B" w:hAnsi="Lato SemiBold"/>
+                          <w:color w:val="3C6382"/>
+                          <w:sz w:val="48"/>
+                          <w:szCs w:val="48"/>
+                          <w:lang w:val="fr-BE"/>
+                        </w:rPr>
+                        <w:t>’</w:t>
+                      </w:r>
+                      <w:r>
+                        <w:rPr>
+                          <w:rFonts w:ascii="Lato SemiBold" w:eastAsia="Adobe Gothic Std B" w:hAnsi="Lato SemiBold"/>
+                          <w:color w:val="3C6382"/>
+                          <w:sz w:val="48"/>
+                          <w:szCs w:val="48"/>
+                          <w:lang w:val="fr-BE"/>
+                        </w:rPr>
+                        <w:t>affirmation de genre en médecine générale</w:t>
                       </w:r>
                     </w:p>
                     <w:p>
@@ -746,7 +880,29 @@
                           <w:szCs w:val="28"/>
                           <w:lang w:val="fr-BE"/>
                         </w:rPr>
-                        <w:t>Analyse mixte d'une cohorte de patient·e·s et recommandations pour la pratique clinique</w:t>
+                        <w:t>Analyse mixte d</w:t>
+                      </w:r>
+                      <w:r>
+                        <w:rPr>
+                          <w:rFonts w:ascii="Lato" w:hAnsi="Lato"/>
+                          <w:noProof/>
+                          <w:color w:val="3C6382"/>
+                          <w:sz w:val="28"/>
+                          <w:szCs w:val="28"/>
+                          <w:lang w:val="fr-BE"/>
+                        </w:rPr>
+                        <w:t>’</w:t>
+                      </w:r>
+                      <w:r>
+                        <w:rPr>
+                          <w:rFonts w:ascii="Lato" w:hAnsi="Lato"/>
+                          <w:noProof/>
+                          <w:color w:val="3C6382"/>
+                          <w:sz w:val="28"/>
+                          <w:szCs w:val="28"/>
+                          <w:lang w:val="fr-BE"/>
+                        </w:rPr>
+                        <w:t>une cohorte de patient·e·s et recommandations pour la pratique clinique</w:t>
                       </w:r>
                     </w:p>
                     <w:p>
@@ -778,7 +934,23 @@
                           <w:color w:val="60A3BC"/>
                           <w:lang w:val="fr-BE"/>
                         </w:rPr>
-                        <w:t>Travail de Fin d’Etudes dans le cadre du master de spécialisation en médecine générale</w:t>
+                        <w:t>Travail de Fin d’</w:t>
+                      </w:r>
+                      <w:r>
+                        <w:rPr>
+                          <w:noProof/>
+                          <w:color w:val="60A3BC"/>
+                          <w:lang w:val="fr-BE"/>
+                        </w:rPr>
+                        <w:t>É</w:t>
+                      </w:r>
+                      <w:r>
+                        <w:rPr>
+                          <w:noProof/>
+                          <w:color w:val="60A3BC"/>
+                          <w:lang w:val="fr-BE"/>
+                        </w:rPr>
+                        <w:t>tudes dans le cadre du master de spécialisation en médecine générale</w:t>
                       </w:r>
                     </w:p>
                     <w:p>
@@ -797,7 +969,23 @@
                           <w:color w:val="82CCDD"/>
                           <w:lang w:val="fr-BE"/>
                         </w:rPr>
-                        <w:t>Année académique 2021-2022</w:t>
+                        <w:t>Année académique</w:t>
+                      </w:r>
+                      <w:r>
+                        <w:rPr>
+                          <w:noProof/>
+                          <w:color w:val="82CCDD"/>
+                          <w:lang w:val="fr-BE"/>
+                        </w:rPr>
+                        <w:t> </w:t>
+                      </w:r>
+                      <w:r>
+                        <w:rPr>
+                          <w:noProof/>
+                          <w:color w:val="82CCDD"/>
+                          <w:lang w:val="fr-BE"/>
+                        </w:rPr>
+                        <w:t>2021-2022</w:t>
                       </w:r>
                     </w:p>
                     <w:p>
@@ -941,7 +1129,7 @@
                                   <w:szCs w:val="36"/>
                                   <w:lang w:val="fr-BE"/>
                                 </w:rPr>
-                                <w:t xml:space="preserve">Dr. </w:t>
+                                <w:t xml:space="preserve">Dr </w:t>
                               </w:r>
                               <w:r>
                                 <w:rPr>
@@ -1135,7 +1323,7 @@
                             <w:szCs w:val="36"/>
                             <w:lang w:val="fr-BE"/>
                           </w:rPr>
-                          <w:t xml:space="preserve">Dr. </w:t>
+                          <w:t xml:space="preserve">Dr </w:t>
                         </w:r>
                         <w:r>
                           <w:rPr>
@@ -1182,12 +1370,7 @@
       </w:r>
     </w:p>
     <w:sectPr>
-      <w:headerReference w:type="even" r:id="rId8"/>
-      <w:headerReference w:type="default" r:id="rId9"/>
-      <w:footerReference w:type="even" r:id="rId10"/>
-      <w:footerReference w:type="default" r:id="rId11"/>
-      <w:headerReference w:type="first" r:id="rId12"/>
-      <w:footerReference w:type="first" r:id="rId13"/>
+      <w:footerReference w:type="default" r:id="rId8"/>
       <w:pgSz w:w="11906" w:h="16838" w:code="9"/>
       <w:pgMar w:top="1134" w:right="1134" w:bottom="1134" w:left="1134" w:header="720" w:footer="720" w:gutter="0"/>
       <w:pgNumType w:start="0"/>
@@ -1225,16 +1408,6 @@
 </file>
 
 <file path=word/footer1.xml><?xml version="1.0" encoding="utf-8"?>
-<w:ftr xmlns:wpc="http://schemas.microsoft.com/office/word/2010/wordprocessingCanvas" xmlns:cx="http://schemas.microsoft.com/office/drawing/2014/chartex" xmlns:cx1="http://schemas.microsoft.com/office/drawing/2015/9/8/chartex" xmlns:cx2="http://schemas.microsoft.com/office/drawing/2015/10/21/chartex" xmlns:cx3="http://schemas.microsoft.com/office/drawing/2016/5/9/chartex" xmlns:cx4="http://schemas.microsoft.com/office/drawing/2016/5/10/chartex" xmlns:cx5="http://schemas.microsoft.com/office/drawing/2016/5/11/chartex" xmlns:cx6="http://schemas.microsoft.com/office/drawing/2016/5/12/chartex" xmlns:cx7="http://schemas.microsoft.com/office/drawing/2016/5/13/chartex" xmlns:cx8="http://schemas.microsoft.com/office/drawing/2016/5/14/chartex" xmlns:mc="http://schemas.openxmlformats.org/markup-compatibility/2006" xmlns:aink="http://schemas.microsoft.com/office/drawing/2016/ink" xmlns:am3d="http://schemas.microsoft.com/office/drawing/2017/model3d" xmlns:o="urn:schemas-microsoft-com:office:office" xmlns:r="http://schemas.openxmlformats.org/officeDocument/2006/relationships" xmlns:m="http://schemas.openxmlformats.org/officeDocument/2006/math" xmlns:v="urn:schemas-microsoft-com:vml" xmlns:wp14="http://schemas.microsoft.com/office/word/2010/wordprocessingDrawing" xmlns:wp="http://schemas.openxmlformats.org/drawingml/2006/wordprocessingDrawing" xmlns:w10="urn:schemas-microsoft-com:office:word" xmlns:w="http://schemas.openxmlformats.org/wordprocessingml/2006/main" xmlns:w14="http://schemas.microsoft.com/office/word/2010/wordml" xmlns:w15="http://schemas.microsoft.com/office/word/2012/wordml" xmlns:w16cex="http://schemas.microsoft.com/office/word/2018/wordml/cex" xmlns:w16cid="http://schemas.microsoft.com/office/word/2016/wordml/cid" xmlns:w16="http://schemas.microsoft.com/office/word/2018/wordml" xmlns:w16sdtdh="http://schemas.microsoft.com/office/word/2020/wordml/sdtdatahash" xmlns:w16se="http://schemas.microsoft.com/office/word/2015/wordml/symex" xmlns:wpg="http://schemas.microsoft.com/office/word/2010/wordprocessingGroup" xmlns:wpi="http://schemas.microsoft.com/office/word/2010/wordprocessingInk" xmlns:wne="http://schemas.microsoft.com/office/word/2006/wordml" xmlns:wps="http://schemas.microsoft.com/office/word/2010/wordprocessingShape" mc:Ignorable="w14 w15 w16se w16cid w16 w16cex w16sdtdh wp14">
-  <w:p>
-    <w:pPr>
-      <w:pStyle w:val="Pieddepage"/>
-    </w:pPr>
-  </w:p>
-</w:ftr>
-</file>
-
-<file path=word/footer2.xml><?xml version="1.0" encoding="utf-8"?>
 <w:ftr xmlns:wpc="http://schemas.microsoft.com/office/word/2010/wordprocessingCanvas" xmlns:cx="http://schemas.microsoft.com/office/drawing/2014/chartex" xmlns:cx1="http://schemas.microsoft.com/office/drawing/2015/9/8/chartex" xmlns:cx2="http://schemas.microsoft.com/office/drawing/2015/10/21/chartex" xmlns:cx3="http://schemas.microsoft.com/office/drawing/2016/5/9/chartex" xmlns:cx4="http://schemas.microsoft.com/office/drawing/2016/5/10/chartex" xmlns:cx5="http://schemas.microsoft.com/office/drawing/2016/5/11/chartex" xmlns:cx6="http://schemas.microsoft.com/office/drawing/2016/5/12/chartex" xmlns:cx7="http://schemas.microsoft.com/office/drawing/2016/5/13/chartex" xmlns:cx8="http://schemas.microsoft.com/office/drawing/2016/5/14/chartex" xmlns:mc="http://schemas.openxmlformats.org/markup-compatibility/2006" xmlns:aink="http://schemas.microsoft.com/office/drawing/2016/ink" xmlns:am3d="http://schemas.microsoft.com/office/drawing/2017/model3d" xmlns:o="urn:schemas-microsoft-com:office:office" xmlns:r="http://schemas.openxmlformats.org/officeDocument/2006/relationships" xmlns:m="http://schemas.openxmlformats.org/officeDocument/2006/math" xmlns:v="urn:schemas-microsoft-com:vml" xmlns:wp14="http://schemas.microsoft.com/office/word/2010/wordprocessingDrawing" xmlns:wp="http://schemas.openxmlformats.org/drawingml/2006/wordprocessingDrawing" xmlns:w10="urn:schemas-microsoft-com:office:word" xmlns:w="http://schemas.openxmlformats.org/wordprocessingml/2006/main" xmlns:w14="http://schemas.microsoft.com/office/word/2010/wordml" xmlns:w15="http://schemas.microsoft.com/office/word/2012/wordml" xmlns:w16cex="http://schemas.microsoft.com/office/word/2018/wordml/cex" xmlns:w16cid="http://schemas.microsoft.com/office/word/2016/wordml/cid" xmlns:w16="http://schemas.microsoft.com/office/word/2018/wordml" xmlns:w16sdtdh="http://schemas.microsoft.com/office/word/2020/wordml/sdtdatahash" xmlns:w16se="http://schemas.microsoft.com/office/word/2015/wordml/symex" xmlns:wpg="http://schemas.microsoft.com/office/word/2010/wordprocessingGroup" xmlns:wpi="http://schemas.microsoft.com/office/word/2010/wordprocessingInk" xmlns:wne="http://schemas.microsoft.com/office/word/2006/wordml" xmlns:wps="http://schemas.microsoft.com/office/word/2010/wordprocessingShape" mc:Ignorable="w14 w15 w16se w16cid w16 w16cex w16sdtdh wp14">
   <w:sdt>
     <w:sdtPr>
@@ -1280,16 +1453,6 @@
 </w:ftr>
 </file>
 
-<file path=word/footer3.xml><?xml version="1.0" encoding="utf-8"?>
-<w:ftr xmlns:wpc="http://schemas.microsoft.com/office/word/2010/wordprocessingCanvas" xmlns:cx="http://schemas.microsoft.com/office/drawing/2014/chartex" xmlns:cx1="http://schemas.microsoft.com/office/drawing/2015/9/8/chartex" xmlns:cx2="http://schemas.microsoft.com/office/drawing/2015/10/21/chartex" xmlns:cx3="http://schemas.microsoft.com/office/drawing/2016/5/9/chartex" xmlns:cx4="http://schemas.microsoft.com/office/drawing/2016/5/10/chartex" xmlns:cx5="http://schemas.microsoft.com/office/drawing/2016/5/11/chartex" xmlns:cx6="http://schemas.microsoft.com/office/drawing/2016/5/12/chartex" xmlns:cx7="http://schemas.microsoft.com/office/drawing/2016/5/13/chartex" xmlns:cx8="http://schemas.microsoft.com/office/drawing/2016/5/14/chartex" xmlns:mc="http://schemas.openxmlformats.org/markup-compatibility/2006" xmlns:aink="http://schemas.microsoft.com/office/drawing/2016/ink" xmlns:am3d="http://schemas.microsoft.com/office/drawing/2017/model3d" xmlns:o="urn:schemas-microsoft-com:office:office" xmlns:r="http://schemas.openxmlformats.org/officeDocument/2006/relationships" xmlns:m="http://schemas.openxmlformats.org/officeDocument/2006/math" xmlns:v="urn:schemas-microsoft-com:vml" xmlns:wp14="http://schemas.microsoft.com/office/word/2010/wordprocessingDrawing" xmlns:wp="http://schemas.openxmlformats.org/drawingml/2006/wordprocessingDrawing" xmlns:w10="urn:schemas-microsoft-com:office:word" xmlns:w="http://schemas.openxmlformats.org/wordprocessingml/2006/main" xmlns:w14="http://schemas.microsoft.com/office/word/2010/wordml" xmlns:w15="http://schemas.microsoft.com/office/word/2012/wordml" xmlns:w16cex="http://schemas.microsoft.com/office/word/2018/wordml/cex" xmlns:w16cid="http://schemas.microsoft.com/office/word/2016/wordml/cid" xmlns:w16="http://schemas.microsoft.com/office/word/2018/wordml" xmlns:w16sdtdh="http://schemas.microsoft.com/office/word/2020/wordml/sdtdatahash" xmlns:w16se="http://schemas.microsoft.com/office/word/2015/wordml/symex" xmlns:wpg="http://schemas.microsoft.com/office/word/2010/wordprocessingGroup" xmlns:wpi="http://schemas.microsoft.com/office/word/2010/wordprocessingInk" xmlns:wne="http://schemas.microsoft.com/office/word/2006/wordml" xmlns:wps="http://schemas.microsoft.com/office/word/2010/wordprocessingShape" mc:Ignorable="w14 w15 w16se w16cid w16 w16cex w16sdtdh wp14">
-  <w:p>
-    <w:pPr>
-      <w:pStyle w:val="Pieddepage"/>
-    </w:pPr>
-  </w:p>
-</w:ftr>
-</file>
-
 <file path=word/footnotes.xml><?xml version="1.0" encoding="utf-8"?>
 <w:footnotes xmlns:wpc="http://schemas.microsoft.com/office/word/2010/wordprocessingCanvas" xmlns:cx="http://schemas.microsoft.com/office/drawing/2014/chartex" xmlns:cx1="http://schemas.microsoft.com/office/drawing/2015/9/8/chartex" xmlns:cx2="http://schemas.microsoft.com/office/drawing/2015/10/21/chartex" xmlns:cx3="http://schemas.microsoft.com/office/drawing/2016/5/9/chartex" xmlns:cx4="http://schemas.microsoft.com/office/drawing/2016/5/10/chartex" xmlns:cx5="http://schemas.microsoft.com/office/drawing/2016/5/11/chartex" xmlns:cx6="http://schemas.microsoft.com/office/drawing/2016/5/12/chartex" xmlns:cx7="http://schemas.microsoft.com/office/drawing/2016/5/13/chartex" xmlns:cx8="http://schemas.microsoft.com/office/drawing/2016/5/14/chartex" xmlns:mc="http://schemas.openxmlformats.org/markup-compatibility/2006" xmlns:aink="http://schemas.microsoft.com/office/drawing/2016/ink" xmlns:am3d="http://schemas.microsoft.com/office/drawing/2017/model3d" xmlns:o="urn:schemas-microsoft-com:office:office" xmlns:r="http://schemas.openxmlformats.org/officeDocument/2006/relationships" xmlns:m="http://schemas.openxmlformats.org/officeDocument/2006/math" xmlns:v="urn:schemas-microsoft-com:vml" xmlns:wp14="http://schemas.microsoft.com/office/word/2010/wordprocessingDrawing" xmlns:wp="http://schemas.openxmlformats.org/drawingml/2006/wordprocessingDrawing" xmlns:w10="urn:schemas-microsoft-com:office:word" xmlns:w="http://schemas.openxmlformats.org/wordprocessingml/2006/main" xmlns:w14="http://schemas.microsoft.com/office/word/2010/wordml" xmlns:w15="http://schemas.microsoft.com/office/word/2012/wordml" xmlns:w16cex="http://schemas.microsoft.com/office/word/2018/wordml/cex" xmlns:w16cid="http://schemas.microsoft.com/office/word/2016/wordml/cid" xmlns:w16="http://schemas.microsoft.com/office/word/2018/wordml" xmlns:w16sdtdh="http://schemas.microsoft.com/office/word/2020/wordml/sdtdatahash" xmlns:w16se="http://schemas.microsoft.com/office/word/2015/wordml/symex" xmlns:wpg="http://schemas.microsoft.com/office/word/2010/wordprocessingGroup" xmlns:wpi="http://schemas.microsoft.com/office/word/2010/wordprocessingInk" xmlns:wne="http://schemas.microsoft.com/office/word/2006/wordml" xmlns:wps="http://schemas.microsoft.com/office/word/2010/wordprocessingShape" mc:Ignorable="w14 w15 w16se w16cid w16 w16cex w16sdtdh wp14">
   <w:footnote w:type="separator" w:id="-1">
@@ -1307,36 +1470,6 @@
     </w:p>
   </w:footnote>
 </w:footnotes>
-</file>
-
-<file path=word/header1.xml><?xml version="1.0" encoding="utf-8"?>
-<w:hdr xmlns:wpc="http://schemas.microsoft.com/office/word/2010/wordprocessingCanvas" xmlns:cx="http://schemas.microsoft.com/office/drawing/2014/chartex" xmlns:cx1="http://schemas.microsoft.com/office/drawing/2015/9/8/chartex" xmlns:cx2="http://schemas.microsoft.com/office/drawing/2015/10/21/chartex" xmlns:cx3="http://schemas.microsoft.com/office/drawing/2016/5/9/chartex" xmlns:cx4="http://schemas.microsoft.com/office/drawing/2016/5/10/chartex" xmlns:cx5="http://schemas.microsoft.com/office/drawing/2016/5/11/chartex" xmlns:cx6="http://schemas.microsoft.com/office/drawing/2016/5/12/chartex" xmlns:cx7="http://schemas.microsoft.com/office/drawing/2016/5/13/chartex" xmlns:cx8="http://schemas.microsoft.com/office/drawing/2016/5/14/chartex" xmlns:mc="http://schemas.openxmlformats.org/markup-compatibility/2006" xmlns:aink="http://schemas.microsoft.com/office/drawing/2016/ink" xmlns:am3d="http://schemas.microsoft.com/office/drawing/2017/model3d" xmlns:o="urn:schemas-microsoft-com:office:office" xmlns:r="http://schemas.openxmlformats.org/officeDocument/2006/relationships" xmlns:m="http://schemas.openxmlformats.org/officeDocument/2006/math" xmlns:v="urn:schemas-microsoft-com:vml" xmlns:wp14="http://schemas.microsoft.com/office/word/2010/wordprocessingDrawing" xmlns:wp="http://schemas.openxmlformats.org/drawingml/2006/wordprocessingDrawing" xmlns:w10="urn:schemas-microsoft-com:office:word" xmlns:w="http://schemas.openxmlformats.org/wordprocessingml/2006/main" xmlns:w14="http://schemas.microsoft.com/office/word/2010/wordml" xmlns:w15="http://schemas.microsoft.com/office/word/2012/wordml" xmlns:w16cex="http://schemas.microsoft.com/office/word/2018/wordml/cex" xmlns:w16cid="http://schemas.microsoft.com/office/word/2016/wordml/cid" xmlns:w16="http://schemas.microsoft.com/office/word/2018/wordml" xmlns:w16sdtdh="http://schemas.microsoft.com/office/word/2020/wordml/sdtdatahash" xmlns:w16se="http://schemas.microsoft.com/office/word/2015/wordml/symex" xmlns:wpg="http://schemas.microsoft.com/office/word/2010/wordprocessingGroup" xmlns:wpi="http://schemas.microsoft.com/office/word/2010/wordprocessingInk" xmlns:wne="http://schemas.microsoft.com/office/word/2006/wordml" xmlns:wps="http://schemas.microsoft.com/office/word/2010/wordprocessingShape" mc:Ignorable="w14 w15 w16se w16cid w16 w16cex w16sdtdh wp14">
-  <w:p>
-    <w:pPr>
-      <w:pStyle w:val="En-tte"/>
-    </w:pPr>
-  </w:p>
-</w:hdr>
-</file>
-
-<file path=word/header2.xml><?xml version="1.0" encoding="utf-8"?>
-<w:hdr xmlns:wpc="http://schemas.microsoft.com/office/word/2010/wordprocessingCanvas" xmlns:cx="http://schemas.microsoft.com/office/drawing/2014/chartex" xmlns:cx1="http://schemas.microsoft.com/office/drawing/2015/9/8/chartex" xmlns:cx2="http://schemas.microsoft.com/office/drawing/2015/10/21/chartex" xmlns:cx3="http://schemas.microsoft.com/office/drawing/2016/5/9/chartex" xmlns:cx4="http://schemas.microsoft.com/office/drawing/2016/5/10/chartex" xmlns:cx5="http://schemas.microsoft.com/office/drawing/2016/5/11/chartex" xmlns:cx6="http://schemas.microsoft.com/office/drawing/2016/5/12/chartex" xmlns:cx7="http://schemas.microsoft.com/office/drawing/2016/5/13/chartex" xmlns:cx8="http://schemas.microsoft.com/office/drawing/2016/5/14/chartex" xmlns:mc="http://schemas.openxmlformats.org/markup-compatibility/2006" xmlns:aink="http://schemas.microsoft.com/office/drawing/2016/ink" xmlns:am3d="http://schemas.microsoft.com/office/drawing/2017/model3d" xmlns:o="urn:schemas-microsoft-com:office:office" xmlns:r="http://schemas.openxmlformats.org/officeDocument/2006/relationships" xmlns:m="http://schemas.openxmlformats.org/officeDocument/2006/math" xmlns:v="urn:schemas-microsoft-com:vml" xmlns:wp14="http://schemas.microsoft.com/office/word/2010/wordprocessingDrawing" xmlns:wp="http://schemas.openxmlformats.org/drawingml/2006/wordprocessingDrawing" xmlns:w10="urn:schemas-microsoft-com:office:word" xmlns:w="http://schemas.openxmlformats.org/wordprocessingml/2006/main" xmlns:w14="http://schemas.microsoft.com/office/word/2010/wordml" xmlns:w15="http://schemas.microsoft.com/office/word/2012/wordml" xmlns:w16cex="http://schemas.microsoft.com/office/word/2018/wordml/cex" xmlns:w16cid="http://schemas.microsoft.com/office/word/2016/wordml/cid" xmlns:w16="http://schemas.microsoft.com/office/word/2018/wordml" xmlns:w16sdtdh="http://schemas.microsoft.com/office/word/2020/wordml/sdtdatahash" xmlns:w16se="http://schemas.microsoft.com/office/word/2015/wordml/symex" xmlns:wpg="http://schemas.microsoft.com/office/word/2010/wordprocessingGroup" xmlns:wpi="http://schemas.microsoft.com/office/word/2010/wordprocessingInk" xmlns:wne="http://schemas.microsoft.com/office/word/2006/wordml" xmlns:wps="http://schemas.microsoft.com/office/word/2010/wordprocessingShape" mc:Ignorable="w14 w15 w16se w16cid w16 w16cex w16sdtdh wp14">
-  <w:p>
-    <w:pPr>
-      <w:pStyle w:val="En-tte"/>
-    </w:pPr>
-  </w:p>
-</w:hdr>
-</file>
-
-<file path=word/header3.xml><?xml version="1.0" encoding="utf-8"?>
-<w:hdr xmlns:wpc="http://schemas.microsoft.com/office/word/2010/wordprocessingCanvas" xmlns:cx="http://schemas.microsoft.com/office/drawing/2014/chartex" xmlns:cx1="http://schemas.microsoft.com/office/drawing/2015/9/8/chartex" xmlns:cx2="http://schemas.microsoft.com/office/drawing/2015/10/21/chartex" xmlns:cx3="http://schemas.microsoft.com/office/drawing/2016/5/9/chartex" xmlns:cx4="http://schemas.microsoft.com/office/drawing/2016/5/10/chartex" xmlns:cx5="http://schemas.microsoft.com/office/drawing/2016/5/11/chartex" xmlns:cx6="http://schemas.microsoft.com/office/drawing/2016/5/12/chartex" xmlns:cx7="http://schemas.microsoft.com/office/drawing/2016/5/13/chartex" xmlns:cx8="http://schemas.microsoft.com/office/drawing/2016/5/14/chartex" xmlns:mc="http://schemas.openxmlformats.org/markup-compatibility/2006" xmlns:aink="http://schemas.microsoft.com/office/drawing/2016/ink" xmlns:am3d="http://schemas.microsoft.com/office/drawing/2017/model3d" xmlns:o="urn:schemas-microsoft-com:office:office" xmlns:r="http://schemas.openxmlformats.org/officeDocument/2006/relationships" xmlns:m="http://schemas.openxmlformats.org/officeDocument/2006/math" xmlns:v="urn:schemas-microsoft-com:vml" xmlns:wp14="http://schemas.microsoft.com/office/word/2010/wordprocessingDrawing" xmlns:wp="http://schemas.openxmlformats.org/drawingml/2006/wordprocessingDrawing" xmlns:w10="urn:schemas-microsoft-com:office:word" xmlns:w="http://schemas.openxmlformats.org/wordprocessingml/2006/main" xmlns:w14="http://schemas.microsoft.com/office/word/2010/wordml" xmlns:w15="http://schemas.microsoft.com/office/word/2012/wordml" xmlns:w16cex="http://schemas.microsoft.com/office/word/2018/wordml/cex" xmlns:w16cid="http://schemas.microsoft.com/office/word/2016/wordml/cid" xmlns:w16="http://schemas.microsoft.com/office/word/2018/wordml" xmlns:w16sdtdh="http://schemas.microsoft.com/office/word/2020/wordml/sdtdatahash" xmlns:w16se="http://schemas.microsoft.com/office/word/2015/wordml/symex" xmlns:wpg="http://schemas.microsoft.com/office/word/2010/wordprocessingGroup" xmlns:wpi="http://schemas.microsoft.com/office/word/2010/wordprocessingInk" xmlns:wne="http://schemas.microsoft.com/office/word/2006/wordml" xmlns:wps="http://schemas.microsoft.com/office/word/2010/wordprocessingShape" mc:Ignorable="w14 w15 w16se w16cid w16 w16cex w16sdtdh wp14">
-  <w:p>
-    <w:pPr>
-      <w:pStyle w:val="En-tte"/>
-    </w:pPr>
-  </w:p>
-</w:hdr>
 </file>
 
 <file path=word/numbering.xml><?xml version="1.0" encoding="utf-8"?>

</xml_diff>